<commit_message>
Created Pages, made changes
</commit_message>
<xml_diff>
--- a/onlineresume.docx
+++ b/onlineresume.docx
@@ -40,131 +40,11 @@
           <w:sz w:val="16"/>
           <w:szCs w:val="16"/>
         </w:rPr>
-        <w:t xml:space="preserve">4026 E 130th Way </w:t>
-      </w:r>
-      <w:r>
-        <w:rPr>
-          <w:rFonts w:ascii="Times New Roman" w:hAnsi="Times New Roman"/>
-          <w:i w:val="0"/>
-          <w:color w:val="auto"/>
-          <w:sz w:val="16"/>
-          <w:szCs w:val="16"/>
-        </w:rPr>
-        <w:t xml:space="preserve">  </w:t>
-      </w:r>
-      <w:r>
-        <w:rPr>
-          <w:rFonts w:ascii="Times New Roman" w:hAnsi="Times New Roman"/>
-          <w:i w:val="0"/>
-          <w:color w:val="auto"/>
-          <w:sz w:val="16"/>
-          <w:szCs w:val="16"/>
-        </w:rPr>
-        <w:t xml:space="preserve">  Thornton, CO</w:t>
-      </w:r>
-      <w:r>
-        <w:rPr>
-          <w:rFonts w:ascii="Times New Roman" w:hAnsi="Times New Roman"/>
-          <w:i w:val="0"/>
-          <w:color w:val="auto"/>
-          <w:sz w:val="16"/>
-          <w:szCs w:val="16"/>
-        </w:rPr>
-        <w:t xml:space="preserve">, 80241   </w:t>
-      </w:r>
-      <w:r>
-        <w:rPr>
-          <w:rFonts w:ascii="Times New Roman" w:hAnsi="Times New Roman"/>
-          <w:i w:val="0"/>
-          <w:color w:val="auto"/>
-          <w:sz w:val="16"/>
-          <w:szCs w:val="16"/>
-        </w:rPr>
-        <w:t xml:space="preserve">  </w:t>
-      </w:r>
-      <w:r>
-        <w:rPr>
-          <w:rFonts w:ascii="Times New Roman" w:hAnsi="Times New Roman"/>
-          <w:i w:val="0"/>
-          <w:color w:val="auto"/>
-          <w:sz w:val="16"/>
-          <w:szCs w:val="16"/>
-        </w:rPr>
-        <w:t>(</w:t>
-      </w:r>
-      <w:r>
-        <w:rPr>
-          <w:rFonts w:ascii="Times New Roman" w:hAnsi="Times New Roman"/>
-          <w:i w:val="0"/>
-          <w:color w:val="auto"/>
-          <w:sz w:val="16"/>
-          <w:szCs w:val="16"/>
-        </w:rPr>
-        <w:t>720</w:t>
-      </w:r>
-      <w:r>
-        <w:rPr>
-          <w:rFonts w:ascii="Times New Roman" w:hAnsi="Times New Roman"/>
-          <w:i w:val="0"/>
-          <w:color w:val="auto"/>
-          <w:sz w:val="16"/>
-          <w:szCs w:val="16"/>
-        </w:rPr>
-        <w:t>)</w:t>
-      </w:r>
-      <w:r>
-        <w:rPr>
-          <w:rFonts w:ascii="Times New Roman" w:hAnsi="Times New Roman"/>
-          <w:i w:val="0"/>
-          <w:color w:val="auto"/>
-          <w:sz w:val="16"/>
-          <w:szCs w:val="16"/>
-        </w:rPr>
-        <w:t>879</w:t>
-      </w:r>
-      <w:r>
-        <w:rPr>
-          <w:rFonts w:ascii="Times New Roman" w:hAnsi="Times New Roman"/>
-          <w:i w:val="0"/>
-          <w:color w:val="auto"/>
-          <w:sz w:val="16"/>
-          <w:szCs w:val="16"/>
-        </w:rPr>
-        <w:t>-</w:t>
-      </w:r>
-      <w:r>
-        <w:rPr>
-          <w:rFonts w:ascii="Times New Roman" w:hAnsi="Times New Roman"/>
-          <w:i w:val="0"/>
-          <w:color w:val="auto"/>
-          <w:sz w:val="16"/>
-          <w:szCs w:val="16"/>
-        </w:rPr>
-        <w:t>1626</w:t>
-      </w:r>
-      <w:r>
-        <w:rPr>
-          <w:rFonts w:ascii="Times New Roman" w:hAnsi="Times New Roman"/>
-          <w:i w:val="0"/>
-          <w:color w:val="auto"/>
-          <w:sz w:val="16"/>
-          <w:szCs w:val="16"/>
-        </w:rPr>
-        <w:t xml:space="preserve">  </w:t>
-      </w:r>
-      <w:r>
-        <w:rPr>
-          <w:rFonts w:ascii="Times New Roman" w:hAnsi="Times New Roman"/>
-          <w:i w:val="0"/>
-          <w:color w:val="auto"/>
-          <w:sz w:val="16"/>
-          <w:szCs w:val="16"/>
-        </w:rPr>
-        <w:t xml:space="preserve">      sawyer.vaughan@students.olin.edu</w:t>
-      </w:r>
-    </w:p>
-    <w:bookmarkStart w:id="0" w:name="_GoBack"/>
-    <w:bookmarkEnd w:id="0"/>
+        <w:t>sawyer.vaughan@students.olin.edu</w:t>
+      </w:r>
+      <w:bookmarkStart w:id="0" w:name="_GoBack"/>
+      <w:bookmarkEnd w:id="0"/>
+    </w:p>
     <w:p>
       <w:pPr>
         <w:pStyle w:val="Subheading"/>

</xml_diff>